<commit_message>
Added new procedure and script
</commit_message>
<xml_diff>
--- a/activities/study/Study_Procedure_And_Script.docx
+++ b/activities/study/Study_Procedure_And_Script.docx
@@ -8,6 +8,8 @@
           <w:lang w:val="en-US"/>
         </w:rPr>
       </w:pPr>
+      <w:bookmarkStart w:id="0" w:name="_GoBack"/>
+      <w:bookmarkEnd w:id="0"/>
       <w:r>
         <w:rPr>
           <w:lang w:val="en-US"/>
@@ -1145,15 +1147,7 @@
                 <w:szCs w:val="20"/>
                 <w:lang w:val="en-AU"/>
               </w:rPr>
-              <w:t xml:space="preserve"> Explain how to see output when testing. </w:t>
-            </w:r>
-            <w:r>
-              <w:rPr>
-                <w:sz w:val="20"/>
-                <w:szCs w:val="20"/>
-                <w:lang w:val="en-AU"/>
-              </w:rPr>
-              <w:t>Explain the answers do not matter.</w:t>
+              <w:t xml:space="preserve"> Explain how to see output when testing. Explain the answers do not matter.</w:t>
             </w:r>
             <w:r>
               <w:rPr>
@@ -1169,15 +1163,7 @@
                 <w:szCs w:val="20"/>
                 <w:lang w:val="en-AU"/>
               </w:rPr>
-              <w:t xml:space="preserve"> </w:t>
-            </w:r>
-            <w:r>
-              <w:rPr>
-                <w:sz w:val="20"/>
-                <w:szCs w:val="20"/>
-                <w:lang w:val="en-AU"/>
-              </w:rPr>
-              <w:t xml:space="preserve">Explain that the participant can change the code any way they like to complete the algorithm. </w:t>
+              <w:t xml:space="preserve"> Explain that the participant can change the code any way they like to complete the algorithm. </w:t>
             </w:r>
             <w:r>
               <w:rPr>
@@ -1205,8 +1191,6 @@
               </w:rPr>
               <w:t xml:space="preserve"> in tracking software.</w:t>
             </w:r>
-            <w:bookmarkStart w:id="0" w:name="_GoBack"/>
-            <w:bookmarkEnd w:id="0"/>
           </w:p>
         </w:tc>
       </w:tr>

</xml_diff>